<commit_message>
Quick fix for matching markers to scan1 output for positions
</commit_message>
<xml_diff>
--- a/docs/DataElements.docx
+++ b/docs/DataElements.docx
@@ -2037,24 +2037,12 @@
     <w:p>
       <w:pPr>
         <w:ind w:left="1440"/>
-      </w:pPr>
-      <w:r>
-        <w:rPr>
-          <w:rFonts w:ascii="Consolas" w:hAnsi="Consolas" w:cs="Consolas"/>
-        </w:rPr>
-        <w:t>nearest.marker.id</w:t>
-      </w:r>
-      <w:r>
-        <w:t xml:space="preserve"> – character string, id of the marker in the marker element</w:t>
-      </w:r>
-    </w:p>
-    <w:p>
-      <w:pPr>
-        <w:ind w:left="1440"/>
-        <w:rPr>
-          <w:b/>
-        </w:rPr>
-      </w:pPr>
+        <w:rPr>
+          <w:b/>
+        </w:rPr>
+      </w:pPr>
+      <w:bookmarkStart w:id="0" w:name="_GoBack"/>
+      <w:bookmarkEnd w:id="0"/>
     </w:p>
     <w:p>
       <w:pPr>
@@ -2942,8 +2930,6 @@
       <w:pPr>
         <w:ind w:left="1440" w:firstLine="720"/>
       </w:pPr>
-      <w:bookmarkStart w:id="0" w:name="_GoBack"/>
-      <w:bookmarkEnd w:id="0"/>
     </w:p>
     <w:p>
       <w:pPr>
@@ -3378,6 +3364,7 @@
         <w:ind w:left="720"/>
       </w:pPr>
       <w:r>
+        <w:lastRenderedPageBreak/>
         <w:t xml:space="preserve">If it is a </w:t>
       </w:r>
       <w:r>

</xml_diff>